<commit_message>
14-Nov-2022 | 10:30 AM
</commit_message>
<xml_diff>
--- a/1st Semester/OS/lab/#Submissions/lab 2/Lab 2.docx
+++ b/1st Semester/OS/lab/#Submissions/lab 2/Lab 2.docx
@@ -24,7 +24,15 @@
         <w:pStyle w:val="Heading6"/>
       </w:pPr>
       <w:r>
-        <w:t>TITLE: Study Of Unix Commands</w:t>
+        <w:t xml:space="preserve">TITLE: Study </w:t>
+      </w:r>
+      <w:proofErr w:type="gramStart"/>
+      <w:r>
+        <w:t>Of</w:t>
+      </w:r>
+      <w:proofErr w:type="gramEnd"/>
+      <w:r>
+        <w:t xml:space="preserve"> Unix Commands</w:t>
       </w:r>
     </w:p>
     <w:p>
@@ -1552,8 +1560,13 @@
         <w:t>capitals</w:t>
       </w:r>
       <w:r>
-        <w:t>. Open the file, make some changes and try to save it. What happens ?</w:t>
-      </w:r>
+        <w:t xml:space="preserve">. Open the file, make some changes and try to save it. What </w:t>
+      </w:r>
+      <w:proofErr w:type="gramStart"/>
+      <w:r>
+        <w:t>happens ?</w:t>
+      </w:r>
+      <w:proofErr w:type="gramEnd"/>
     </w:p>
     <w:p>
       <w:pPr>
@@ -1706,8 +1719,13 @@
         <w:spacing w:line="360" w:lineRule="auto"/>
       </w:pPr>
       <w:r>
-        <w:t>What are the environment variables PATH, HOME and TERM set to on your terminal ?</w:t>
-      </w:r>
+        <w:t xml:space="preserve">What are the environment variables PATH, HOME and TERM set to on your </w:t>
+      </w:r>
+      <w:proofErr w:type="gramStart"/>
+      <w:r>
+        <w:t>terminal ?</w:t>
+      </w:r>
+      <w:proofErr w:type="gramEnd"/>
     </w:p>
     <w:p>
       <w:pPr>
@@ -1834,168 +1852,1138 @@
     </w:p>
     <w:p>
       <w:pPr>
-        <w:rPr>
-          <w:b/>
-          <w:bCs/>
-        </w:rPr>
-      </w:pPr>
-      <w:r>
-        <w:rPr>
-          <w:b/>
-          <w:bCs/>
-        </w:rPr>
-        <w:t>APPLICATIONS</w:t>
-      </w:r>
-    </w:p>
-    <w:p>
-      <w:pPr>
-        <w:rPr>
-          <w:b/>
-          <w:bCs/>
-        </w:rPr>
-      </w:pPr>
-    </w:p>
-    <w:p>
-      <w:pPr>
+        <w:pStyle w:val="ListParagraph"/>
         <w:numPr>
           <w:ilvl w:val="0"/>
-          <w:numId w:val="2"/>
+          <w:numId w:val="4"/>
         </w:numPr>
-      </w:pPr>
-      <w:r>
-        <w:t>To enable the user to communicate with the kernel through the command interpreter.</w:t>
-      </w:r>
-    </w:p>
-    <w:p>
-      <w:pPr>
-        <w:ind w:left="720"/>
-      </w:pPr>
-    </w:p>
-    <w:p>
-      <w:pPr>
+        <w:spacing w:line="360" w:lineRule="auto"/>
+      </w:pPr>
+      <w:r>
+        <w:t xml:space="preserve">List the words of 4 letters from the file </w:t>
+      </w:r>
+      <w:proofErr w:type="spellStart"/>
+      <w:r>
+        <w:t>mydate</w:t>
+      </w:r>
+      <w:proofErr w:type="spellEnd"/>
+      <w:r>
+        <w:t>.</w:t>
+      </w:r>
+    </w:p>
+    <w:p>
+      <w:pPr>
+        <w:spacing w:line="360" w:lineRule="auto"/>
+      </w:pPr>
+      <w:r>
+        <w:rPr>
+          <w:noProof/>
+        </w:rPr>
+        <w:drawing>
+          <wp:inline distT="0" distB="0" distL="0" distR="0" wp14:anchorId="7993591F" wp14:editId="6573D8FE">
+            <wp:extent cx="5731510" cy="3538220"/>
+            <wp:effectExtent l="0" t="0" r="2540" b="5080"/>
+            <wp:docPr id="40" name="Picture 40"/>
+            <wp:cNvGraphicFramePr>
+              <a:graphicFrameLocks xmlns:a="http://schemas.openxmlformats.org/drawingml/2006/main" noChangeAspect="1"/>
+            </wp:cNvGraphicFramePr>
+            <a:graphic xmlns:a="http://schemas.openxmlformats.org/drawingml/2006/main">
+              <a:graphicData uri="http://schemas.openxmlformats.org/drawingml/2006/picture">
+                <pic:pic xmlns:pic="http://schemas.openxmlformats.org/drawingml/2006/picture">
+                  <pic:nvPicPr>
+                    <pic:cNvPr id="1" name=""/>
+                    <pic:cNvPicPr/>
+                  </pic:nvPicPr>
+                  <pic:blipFill>
+                    <a:blip r:embed="rId29"/>
+                    <a:stretch>
+                      <a:fillRect/>
+                    </a:stretch>
+                  </pic:blipFill>
+                  <pic:spPr>
+                    <a:xfrm>
+                      <a:off x="0" y="0"/>
+                      <a:ext cx="5731510" cy="3538220"/>
+                    </a:xfrm>
+                    <a:prstGeom prst="rect">
+                      <a:avLst/>
+                    </a:prstGeom>
+                  </pic:spPr>
+                </pic:pic>
+              </a:graphicData>
+            </a:graphic>
+          </wp:inline>
+        </w:drawing>
+      </w:r>
+    </w:p>
+    <w:p>
+      <w:pPr>
+        <w:pStyle w:val="ListParagraph"/>
         <w:numPr>
           <w:ilvl w:val="0"/>
-          <w:numId w:val="2"/>
+          <w:numId w:val="4"/>
         </w:numPr>
-      </w:pPr>
-      <w:r>
-        <w:t>Useful in Shell Programming</w:t>
-      </w:r>
-    </w:p>
-    <w:p>
-      <w:pPr>
-        <w:ind w:left="720"/>
-      </w:pPr>
-    </w:p>
-    <w:p>
-      <w:pPr>
-        <w:rPr>
-          <w:b/>
-          <w:bCs/>
-        </w:rPr>
-      </w:pPr>
-    </w:p>
-    <w:p>
-      <w:pPr>
-        <w:pStyle w:val="Heading7"/>
-        <w:rPr>
-          <w:caps/>
-        </w:rPr>
-      </w:pPr>
-      <w:r>
-        <w:rPr>
-          <w:caps/>
-        </w:rPr>
-        <w:t>FAQs</w:t>
-      </w:r>
-    </w:p>
-    <w:p/>
-    <w:p>
-      <w:pPr>
+        <w:spacing w:line="360" w:lineRule="auto"/>
+      </w:pPr>
+      <w:r>
+        <w:t xml:space="preserve">List 5 states in north east India in a file </w:t>
+      </w:r>
+      <w:proofErr w:type="spellStart"/>
+      <w:r>
+        <w:t>mystates</w:t>
+      </w:r>
+      <w:proofErr w:type="spellEnd"/>
+      <w:r>
+        <w:t xml:space="preserve">. List their corresponding capitals in a file </w:t>
+      </w:r>
+      <w:proofErr w:type="spellStart"/>
+      <w:r>
+        <w:t>mycapitals</w:t>
+      </w:r>
+      <w:proofErr w:type="spellEnd"/>
+      <w:r>
+        <w:t>. Use the paste command to join the 2 files.</w:t>
+      </w:r>
+    </w:p>
+    <w:p>
+      <w:pPr>
+        <w:spacing w:line="360" w:lineRule="auto"/>
+      </w:pPr>
+      <w:r>
+        <w:drawing>
+          <wp:inline distT="0" distB="0" distL="0" distR="0" wp14:anchorId="6F6FFDE9" wp14:editId="39D1F2B8">
+            <wp:extent cx="5731510" cy="1544320"/>
+            <wp:effectExtent l="0" t="0" r="2540" b="0"/>
+            <wp:docPr id="27" name="Picture 27"/>
+            <wp:cNvGraphicFramePr>
+              <a:graphicFrameLocks xmlns:a="http://schemas.openxmlformats.org/drawingml/2006/main" noChangeAspect="1"/>
+            </wp:cNvGraphicFramePr>
+            <a:graphic xmlns:a="http://schemas.openxmlformats.org/drawingml/2006/main">
+              <a:graphicData uri="http://schemas.openxmlformats.org/drawingml/2006/picture">
+                <pic:pic xmlns:pic="http://schemas.openxmlformats.org/drawingml/2006/picture">
+                  <pic:nvPicPr>
+                    <pic:cNvPr id="1" name=""/>
+                    <pic:cNvPicPr/>
+                  </pic:nvPicPr>
+                  <pic:blipFill>
+                    <a:blip r:embed="rId30"/>
+                    <a:stretch>
+                      <a:fillRect/>
+                    </a:stretch>
+                  </pic:blipFill>
+                  <pic:spPr>
+                    <a:xfrm>
+                      <a:off x="0" y="0"/>
+                      <a:ext cx="5731510" cy="1544320"/>
+                    </a:xfrm>
+                    <a:prstGeom prst="rect">
+                      <a:avLst/>
+                    </a:prstGeom>
+                  </pic:spPr>
+                </pic:pic>
+              </a:graphicData>
+            </a:graphic>
+          </wp:inline>
+        </w:drawing>
+      </w:r>
+    </w:p>
+    <w:p>
+      <w:pPr>
+        <w:spacing w:after="160" w:line="259" w:lineRule="auto"/>
+      </w:pPr>
+      <w:r>
+        <w:br w:type="page"/>
+      </w:r>
+    </w:p>
+    <w:p>
+      <w:pPr>
+        <w:spacing w:line="360" w:lineRule="auto"/>
+      </w:pPr>
+    </w:p>
+    <w:p>
+      <w:pPr>
+        <w:pStyle w:val="ListParagraph"/>
         <w:numPr>
-          <w:ilvl w:val="1"/>
-          <w:numId w:val="1"/>
+          <w:ilvl w:val="0"/>
+          <w:numId w:val="4"/>
         </w:numPr>
-      </w:pPr>
-      <w:r>
-        <w:t>What is a pipe?</w:t>
-      </w:r>
-    </w:p>
-    <w:p>
-      <w:pPr>
-        <w:ind w:left="1080"/>
-      </w:pPr>
-    </w:p>
-    <w:p>
-      <w:pPr>
+        <w:spacing w:line="360" w:lineRule="auto"/>
+      </w:pPr>
+      <w:r>
+        <w:t xml:space="preserve">Use the cut command to print the 1 </w:t>
+      </w:r>
+      <w:proofErr w:type="spellStart"/>
+      <w:r>
+        <w:t>st</w:t>
+      </w:r>
+      <w:proofErr w:type="spellEnd"/>
+      <w:r>
+        <w:t xml:space="preserve"> and 3 </w:t>
+      </w:r>
+      <w:proofErr w:type="spellStart"/>
+      <w:r>
+        <w:t>rd</w:t>
+      </w:r>
+      <w:proofErr w:type="spellEnd"/>
+      <w:r>
+        <w:t xml:space="preserve"> columns of the /</w:t>
+      </w:r>
+      <w:proofErr w:type="spellStart"/>
+      <w:r>
+        <w:t>etc</w:t>
+      </w:r>
+      <w:proofErr w:type="spellEnd"/>
+      <w:r>
+        <w:t>/passwd file for all students in this class.</w:t>
+      </w:r>
+    </w:p>
+    <w:p>
+      <w:pPr>
+        <w:spacing w:line="360" w:lineRule="auto"/>
+      </w:pPr>
+      <w:r>
+        <w:drawing>
+          <wp:inline distT="0" distB="0" distL="0" distR="0" wp14:anchorId="02144CB1" wp14:editId="4FA4B922">
+            <wp:extent cx="5731510" cy="4747895"/>
+            <wp:effectExtent l="0" t="0" r="2540" b="0"/>
+            <wp:docPr id="41" name="Picture 41"/>
+            <wp:cNvGraphicFramePr>
+              <a:graphicFrameLocks xmlns:a="http://schemas.openxmlformats.org/drawingml/2006/main" noChangeAspect="1"/>
+            </wp:cNvGraphicFramePr>
+            <a:graphic xmlns:a="http://schemas.openxmlformats.org/drawingml/2006/main">
+              <a:graphicData uri="http://schemas.openxmlformats.org/drawingml/2006/picture">
+                <pic:pic xmlns:pic="http://schemas.openxmlformats.org/drawingml/2006/picture">
+                  <pic:nvPicPr>
+                    <pic:cNvPr id="1" name=""/>
+                    <pic:cNvPicPr/>
+                  </pic:nvPicPr>
+                  <pic:blipFill>
+                    <a:blip r:embed="rId31"/>
+                    <a:stretch>
+                      <a:fillRect/>
+                    </a:stretch>
+                  </pic:blipFill>
+                  <pic:spPr>
+                    <a:xfrm>
+                      <a:off x="0" y="0"/>
+                      <a:ext cx="5731510" cy="4747895"/>
+                    </a:xfrm>
+                    <a:prstGeom prst="rect">
+                      <a:avLst/>
+                    </a:prstGeom>
+                  </pic:spPr>
+                </pic:pic>
+              </a:graphicData>
+            </a:graphic>
+          </wp:inline>
+        </w:drawing>
+      </w:r>
+    </w:p>
+    <w:p>
+      <w:pPr>
+        <w:pStyle w:val="ListParagraph"/>
         <w:numPr>
-          <w:ilvl w:val="1"/>
-          <w:numId w:val="1"/>
+          <w:ilvl w:val="0"/>
+          <w:numId w:val="4"/>
         </w:numPr>
-      </w:pPr>
-      <w:r>
-        <w:t>What is a filter?</w:t>
-      </w:r>
-    </w:p>
-    <w:p>
-      <w:pPr>
-        <w:ind w:left="1080"/>
-      </w:pPr>
-    </w:p>
-    <w:p>
-      <w:pPr>
+        <w:spacing w:line="360" w:lineRule="auto"/>
+      </w:pPr>
+      <w:r>
+        <w:t>Count the number of people logged in and also trap the users in a file using the tee command.</w:t>
+      </w:r>
+    </w:p>
+    <w:p>
+      <w:pPr>
+        <w:spacing w:line="360" w:lineRule="auto"/>
+      </w:pPr>
+      <w:r>
+        <w:drawing>
+          <wp:inline distT="0" distB="0" distL="0" distR="0" wp14:anchorId="1CC56D7A" wp14:editId="50A35CBA">
+            <wp:extent cx="5731510" cy="1277620"/>
+            <wp:effectExtent l="0" t="0" r="2540" b="0"/>
+            <wp:docPr id="42" name="Picture 42"/>
+            <wp:cNvGraphicFramePr>
+              <a:graphicFrameLocks xmlns:a="http://schemas.openxmlformats.org/drawingml/2006/main" noChangeAspect="1"/>
+            </wp:cNvGraphicFramePr>
+            <a:graphic xmlns:a="http://schemas.openxmlformats.org/drawingml/2006/main">
+              <a:graphicData uri="http://schemas.openxmlformats.org/drawingml/2006/picture">
+                <pic:pic xmlns:pic="http://schemas.openxmlformats.org/drawingml/2006/picture">
+                  <pic:nvPicPr>
+                    <pic:cNvPr id="1" name=""/>
+                    <pic:cNvPicPr/>
+                  </pic:nvPicPr>
+                  <pic:blipFill>
+                    <a:blip r:embed="rId32"/>
+                    <a:stretch>
+                      <a:fillRect/>
+                    </a:stretch>
+                  </pic:blipFill>
+                  <pic:spPr>
+                    <a:xfrm>
+                      <a:off x="0" y="0"/>
+                      <a:ext cx="5731510" cy="1277620"/>
+                    </a:xfrm>
+                    <a:prstGeom prst="rect">
+                      <a:avLst/>
+                    </a:prstGeom>
+                  </pic:spPr>
+                </pic:pic>
+              </a:graphicData>
+            </a:graphic>
+          </wp:inline>
+        </w:drawing>
+      </w:r>
+    </w:p>
+    <w:p>
+      <w:pPr>
+        <w:pStyle w:val="ListParagraph"/>
         <w:numPr>
-          <w:ilvl w:val="1"/>
-          <w:numId w:val="1"/>
+          <w:ilvl w:val="0"/>
+          <w:numId w:val="4"/>
         </w:numPr>
-      </w:pPr>
-      <w:r>
-        <w:t>What is the purpose of the grep command?</w:t>
-      </w:r>
-    </w:p>
-    <w:p>
-      <w:pPr>
-        <w:ind w:left="1080"/>
-      </w:pPr>
-    </w:p>
-    <w:p>
-      <w:pPr>
+        <w:spacing w:line="360" w:lineRule="auto"/>
+      </w:pPr>
+      <w:r>
+        <w:t xml:space="preserve">Convert the contents of </w:t>
+      </w:r>
+      <w:proofErr w:type="spellStart"/>
+      <w:r>
+        <w:t>mystates</w:t>
+      </w:r>
+      <w:proofErr w:type="spellEnd"/>
+      <w:r>
+        <w:t xml:space="preserve"> into uppercase.</w:t>
+      </w:r>
+    </w:p>
+    <w:p>
+      <w:pPr>
+        <w:spacing w:line="360" w:lineRule="auto"/>
+      </w:pPr>
+      <w:r>
+        <w:drawing>
+          <wp:inline distT="0" distB="0" distL="0" distR="0" wp14:anchorId="6CAE480E" wp14:editId="5CEBA1F4">
+            <wp:extent cx="5731510" cy="982345"/>
+            <wp:effectExtent l="0" t="0" r="2540" b="8255"/>
+            <wp:docPr id="43" name="Picture 43"/>
+            <wp:cNvGraphicFramePr>
+              <a:graphicFrameLocks xmlns:a="http://schemas.openxmlformats.org/drawingml/2006/main" noChangeAspect="1"/>
+            </wp:cNvGraphicFramePr>
+            <a:graphic xmlns:a="http://schemas.openxmlformats.org/drawingml/2006/main">
+              <a:graphicData uri="http://schemas.openxmlformats.org/drawingml/2006/picture">
+                <pic:pic xmlns:pic="http://schemas.openxmlformats.org/drawingml/2006/picture">
+                  <pic:nvPicPr>
+                    <pic:cNvPr id="1" name=""/>
+                    <pic:cNvPicPr/>
+                  </pic:nvPicPr>
+                  <pic:blipFill>
+                    <a:blip r:embed="rId33"/>
+                    <a:stretch>
+                      <a:fillRect/>
+                    </a:stretch>
+                  </pic:blipFill>
+                  <pic:spPr>
+                    <a:xfrm>
+                      <a:off x="0" y="0"/>
+                      <a:ext cx="5731510" cy="982345"/>
+                    </a:xfrm>
+                    <a:prstGeom prst="rect">
+                      <a:avLst/>
+                    </a:prstGeom>
+                  </pic:spPr>
+                </pic:pic>
+              </a:graphicData>
+            </a:graphic>
+          </wp:inline>
+        </w:drawing>
+      </w:r>
+    </w:p>
+    <w:p>
+      <w:pPr>
+        <w:spacing w:line="360" w:lineRule="auto"/>
+      </w:pPr>
+    </w:p>
+    <w:p>
+      <w:pPr>
+        <w:pStyle w:val="ListParagraph"/>
         <w:numPr>
-          <w:ilvl w:val="1"/>
-          <w:numId w:val="1"/>
+          <w:ilvl w:val="0"/>
+          <w:numId w:val="4"/>
         </w:numPr>
-      </w:pPr>
-      <w:r>
-        <w:t>How does input output redirection take place?</w:t>
-      </w:r>
-    </w:p>
-    <w:p/>
-    <w:p>
-      <w:pPr>
+        <w:spacing w:line="360" w:lineRule="auto"/>
+      </w:pPr>
+      <w:r>
+        <w:t>Basic Arithmetic – Accept numbers from user</w:t>
+      </w:r>
+    </w:p>
+    <w:p>
+      <w:pPr>
+        <w:spacing w:line="360" w:lineRule="auto"/>
+      </w:pPr>
+      <w:r>
+        <w:rPr>
+          <w:noProof/>
+        </w:rPr>
+        <w:drawing>
+          <wp:inline distT="0" distB="0" distL="0" distR="0" wp14:anchorId="30BE662B" wp14:editId="13623FEA">
+            <wp:extent cx="4138019" cy="1806097"/>
+            <wp:effectExtent l="0" t="0" r="0" b="3810"/>
+            <wp:docPr id="25" name="Picture 25"/>
+            <wp:cNvGraphicFramePr>
+              <a:graphicFrameLocks xmlns:a="http://schemas.openxmlformats.org/drawingml/2006/main" noChangeAspect="1"/>
+            </wp:cNvGraphicFramePr>
+            <a:graphic xmlns:a="http://schemas.openxmlformats.org/drawingml/2006/main">
+              <a:graphicData uri="http://schemas.openxmlformats.org/drawingml/2006/picture">
+                <pic:pic xmlns:pic="http://schemas.openxmlformats.org/drawingml/2006/picture">
+                  <pic:nvPicPr>
+                    <pic:cNvPr id="1" name=""/>
+                    <pic:cNvPicPr/>
+                  </pic:nvPicPr>
+                  <pic:blipFill>
+                    <a:blip r:embed="rId34"/>
+                    <a:stretch>
+                      <a:fillRect/>
+                    </a:stretch>
+                  </pic:blipFill>
+                  <pic:spPr>
+                    <a:xfrm>
+                      <a:off x="0" y="0"/>
+                      <a:ext cx="4138019" cy="1806097"/>
+                    </a:xfrm>
+                    <a:prstGeom prst="rect">
+                      <a:avLst/>
+                    </a:prstGeom>
+                  </pic:spPr>
+                </pic:pic>
+              </a:graphicData>
+            </a:graphic>
+          </wp:inline>
+        </w:drawing>
+      </w:r>
+    </w:p>
+    <w:p>
+      <w:pPr>
+        <w:spacing w:line="360" w:lineRule="auto"/>
+      </w:pPr>
+      <w:r>
+        <w:rPr>
+          <w:noProof/>
+        </w:rPr>
+        <w:drawing>
+          <wp:inline distT="0" distB="0" distL="0" distR="0" wp14:anchorId="782F67C8" wp14:editId="4DAD6043">
+            <wp:extent cx="3497883" cy="883997"/>
+            <wp:effectExtent l="0" t="0" r="7620" b="0"/>
+            <wp:docPr id="26" name="Picture 26"/>
+            <wp:cNvGraphicFramePr>
+              <a:graphicFrameLocks xmlns:a="http://schemas.openxmlformats.org/drawingml/2006/main" noChangeAspect="1"/>
+            </wp:cNvGraphicFramePr>
+            <a:graphic xmlns:a="http://schemas.openxmlformats.org/drawingml/2006/main">
+              <a:graphicData uri="http://schemas.openxmlformats.org/drawingml/2006/picture">
+                <pic:pic xmlns:pic="http://schemas.openxmlformats.org/drawingml/2006/picture">
+                  <pic:nvPicPr>
+                    <pic:cNvPr id="1" name=""/>
+                    <pic:cNvPicPr/>
+                  </pic:nvPicPr>
+                  <pic:blipFill>
+                    <a:blip r:embed="rId35"/>
+                    <a:stretch>
+                      <a:fillRect/>
+                    </a:stretch>
+                  </pic:blipFill>
+                  <pic:spPr>
+                    <a:xfrm>
+                      <a:off x="0" y="0"/>
+                      <a:ext cx="3497883" cy="883997"/>
+                    </a:xfrm>
+                    <a:prstGeom prst="rect">
+                      <a:avLst/>
+                    </a:prstGeom>
+                  </pic:spPr>
+                </pic:pic>
+              </a:graphicData>
+            </a:graphic>
+          </wp:inline>
+        </w:drawing>
+      </w:r>
+    </w:p>
+    <w:p>
+      <w:pPr>
+        <w:spacing w:after="160" w:line="259" w:lineRule="auto"/>
+      </w:pPr>
+      <w:r>
+        <w:br w:type="page"/>
+      </w:r>
+    </w:p>
+    <w:p>
+      <w:pPr>
+        <w:spacing w:line="360" w:lineRule="auto"/>
+      </w:pPr>
+    </w:p>
+    <w:p>
+      <w:pPr>
+        <w:pStyle w:val="ListParagraph"/>
         <w:numPr>
-          <w:ilvl w:val="1"/>
-          <w:numId w:val="1"/>
+          <w:ilvl w:val="0"/>
+          <w:numId w:val="4"/>
         </w:numPr>
-      </w:pPr>
-      <w:r>
-        <w:t>What is an alias?</w:t>
-      </w:r>
-    </w:p>
-    <w:p>
-      <w:pPr>
-        <w:rPr>
-          <w:b/>
-          <w:bCs/>
-        </w:rPr>
-      </w:pPr>
-    </w:p>
-    <w:p>
-      <w:pPr>
-        <w:rPr>
-          <w:b/>
-          <w:bCs/>
-        </w:rPr>
-      </w:pPr>
+        <w:spacing w:line="360" w:lineRule="auto"/>
+      </w:pPr>
+      <w:r>
+        <w:t>Control Structure</w:t>
+      </w:r>
+    </w:p>
+    <w:p>
+      <w:pPr>
+        <w:spacing w:line="360" w:lineRule="auto"/>
+      </w:pPr>
+      <w:r>
+        <w:rPr>
+          <w:noProof/>
+        </w:rPr>
+        <w:drawing>
+          <wp:inline distT="0" distB="0" distL="0" distR="0" wp14:anchorId="6059B303" wp14:editId="6C355D11">
+            <wp:extent cx="3574090" cy="2392887"/>
+            <wp:effectExtent l="0" t="0" r="7620" b="7620"/>
+            <wp:docPr id="30" name="Picture 30"/>
+            <wp:cNvGraphicFramePr>
+              <a:graphicFrameLocks xmlns:a="http://schemas.openxmlformats.org/drawingml/2006/main" noChangeAspect="1"/>
+            </wp:cNvGraphicFramePr>
+            <a:graphic xmlns:a="http://schemas.openxmlformats.org/drawingml/2006/main">
+              <a:graphicData uri="http://schemas.openxmlformats.org/drawingml/2006/picture">
+                <pic:pic xmlns:pic="http://schemas.openxmlformats.org/drawingml/2006/picture">
+                  <pic:nvPicPr>
+                    <pic:cNvPr id="1" name=""/>
+                    <pic:cNvPicPr/>
+                  </pic:nvPicPr>
+                  <pic:blipFill>
+                    <a:blip r:embed="rId36"/>
+                    <a:stretch>
+                      <a:fillRect/>
+                    </a:stretch>
+                  </pic:blipFill>
+                  <pic:spPr>
+                    <a:xfrm>
+                      <a:off x="0" y="0"/>
+                      <a:ext cx="3574090" cy="2392887"/>
+                    </a:xfrm>
+                    <a:prstGeom prst="rect">
+                      <a:avLst/>
+                    </a:prstGeom>
+                  </pic:spPr>
+                </pic:pic>
+              </a:graphicData>
+            </a:graphic>
+          </wp:inline>
+        </w:drawing>
+      </w:r>
+    </w:p>
+    <w:p>
+      <w:pPr>
+        <w:spacing w:line="360" w:lineRule="auto"/>
+      </w:pPr>
+      <w:r>
+        <w:rPr>
+          <w:noProof/>
+        </w:rPr>
+        <w:drawing>
+          <wp:inline distT="0" distB="0" distL="0" distR="0" wp14:anchorId="22AFFA17" wp14:editId="541A138E">
+            <wp:extent cx="3147333" cy="1874682"/>
+            <wp:effectExtent l="0" t="0" r="0" b="0"/>
+            <wp:docPr id="31" name="Picture 31"/>
+            <wp:cNvGraphicFramePr>
+              <a:graphicFrameLocks xmlns:a="http://schemas.openxmlformats.org/drawingml/2006/main" noChangeAspect="1"/>
+            </wp:cNvGraphicFramePr>
+            <a:graphic xmlns:a="http://schemas.openxmlformats.org/drawingml/2006/main">
+              <a:graphicData uri="http://schemas.openxmlformats.org/drawingml/2006/picture">
+                <pic:pic xmlns:pic="http://schemas.openxmlformats.org/drawingml/2006/picture">
+                  <pic:nvPicPr>
+                    <pic:cNvPr id="1" name=""/>
+                    <pic:cNvPicPr/>
+                  </pic:nvPicPr>
+                  <pic:blipFill>
+                    <a:blip r:embed="rId37"/>
+                    <a:stretch>
+                      <a:fillRect/>
+                    </a:stretch>
+                  </pic:blipFill>
+                  <pic:spPr>
+                    <a:xfrm>
+                      <a:off x="0" y="0"/>
+                      <a:ext cx="3147333" cy="1874682"/>
+                    </a:xfrm>
+                    <a:prstGeom prst="rect">
+                      <a:avLst/>
+                    </a:prstGeom>
+                  </pic:spPr>
+                </pic:pic>
+              </a:graphicData>
+            </a:graphic>
+          </wp:inline>
+        </w:drawing>
+      </w:r>
+    </w:p>
+    <w:p>
+      <w:pPr>
+        <w:spacing w:after="160" w:line="259" w:lineRule="auto"/>
+      </w:pPr>
+      <w:r>
+        <w:br w:type="page"/>
+      </w:r>
+    </w:p>
+    <w:p>
+      <w:pPr>
+        <w:spacing w:line="360" w:lineRule="auto"/>
+      </w:pPr>
+    </w:p>
+    <w:p>
+      <w:pPr>
+        <w:pStyle w:val="ListParagraph"/>
+        <w:numPr>
+          <w:ilvl w:val="0"/>
+          <w:numId w:val="4"/>
+        </w:numPr>
+        <w:spacing w:line="360" w:lineRule="auto"/>
+      </w:pPr>
+      <w:r>
+        <w:t>Loops</w:t>
+      </w:r>
+    </w:p>
+    <w:p>
+      <w:pPr>
+        <w:spacing w:line="360" w:lineRule="auto"/>
+      </w:pPr>
+      <w:r>
+        <w:rPr>
+          <w:noProof/>
+        </w:rPr>
+        <w:drawing>
+          <wp:inline distT="0" distB="0" distL="0" distR="0" wp14:anchorId="4BE0B42B" wp14:editId="449B8644">
+            <wp:extent cx="4442460" cy="3756847"/>
+            <wp:effectExtent l="0" t="0" r="0" b="0"/>
+            <wp:docPr id="33" name="Picture 33"/>
+            <wp:cNvGraphicFramePr>
+              <a:graphicFrameLocks xmlns:a="http://schemas.openxmlformats.org/drawingml/2006/main" noChangeAspect="1"/>
+            </wp:cNvGraphicFramePr>
+            <a:graphic xmlns:a="http://schemas.openxmlformats.org/drawingml/2006/main">
+              <a:graphicData uri="http://schemas.openxmlformats.org/drawingml/2006/picture">
+                <pic:pic xmlns:pic="http://schemas.openxmlformats.org/drawingml/2006/picture">
+                  <pic:nvPicPr>
+                    <pic:cNvPr id="1" name=""/>
+                    <pic:cNvPicPr/>
+                  </pic:nvPicPr>
+                  <pic:blipFill>
+                    <a:blip r:embed="rId38"/>
+                    <a:stretch>
+                      <a:fillRect/>
+                    </a:stretch>
+                  </pic:blipFill>
+                  <pic:spPr>
+                    <a:xfrm>
+                      <a:off x="0" y="0"/>
+                      <a:ext cx="4443599" cy="3757810"/>
+                    </a:xfrm>
+                    <a:prstGeom prst="rect">
+                      <a:avLst/>
+                    </a:prstGeom>
+                  </pic:spPr>
+                </pic:pic>
+              </a:graphicData>
+            </a:graphic>
+          </wp:inline>
+        </w:drawing>
+      </w:r>
+    </w:p>
+    <w:p>
+      <w:pPr>
+        <w:spacing w:line="360" w:lineRule="auto"/>
+      </w:pPr>
+      <w:r>
+        <w:rPr>
+          <w:noProof/>
+        </w:rPr>
+        <w:drawing>
+          <wp:inline distT="0" distB="0" distL="0" distR="0" wp14:anchorId="226D9AF1" wp14:editId="3E662389">
+            <wp:extent cx="4542198" cy="3970020"/>
+            <wp:effectExtent l="0" t="0" r="0" b="0"/>
+            <wp:docPr id="32" name="Picture 32"/>
+            <wp:cNvGraphicFramePr>
+              <a:graphicFrameLocks xmlns:a="http://schemas.openxmlformats.org/drawingml/2006/main" noChangeAspect="1"/>
+            </wp:cNvGraphicFramePr>
+            <a:graphic xmlns:a="http://schemas.openxmlformats.org/drawingml/2006/main">
+              <a:graphicData uri="http://schemas.openxmlformats.org/drawingml/2006/picture">
+                <pic:pic xmlns:pic="http://schemas.openxmlformats.org/drawingml/2006/picture">
+                  <pic:nvPicPr>
+                    <pic:cNvPr id="1" name=""/>
+                    <pic:cNvPicPr/>
+                  </pic:nvPicPr>
+                  <pic:blipFill>
+                    <a:blip r:embed="rId39"/>
+                    <a:stretch>
+                      <a:fillRect/>
+                    </a:stretch>
+                  </pic:blipFill>
+                  <pic:spPr>
+                    <a:xfrm>
+                      <a:off x="0" y="0"/>
+                      <a:ext cx="4543070" cy="3970782"/>
+                    </a:xfrm>
+                    <a:prstGeom prst="rect">
+                      <a:avLst/>
+                    </a:prstGeom>
+                  </pic:spPr>
+                </pic:pic>
+              </a:graphicData>
+            </a:graphic>
+          </wp:inline>
+        </w:drawing>
+      </w:r>
+    </w:p>
+    <w:p>
+      <w:pPr>
+        <w:spacing w:after="160" w:line="259" w:lineRule="auto"/>
+      </w:pPr>
+      <w:r>
+        <w:br w:type="page"/>
+      </w:r>
+    </w:p>
+    <w:p>
+      <w:pPr>
+        <w:spacing w:line="360" w:lineRule="auto"/>
+      </w:pPr>
+    </w:p>
+    <w:p>
+      <w:pPr>
+        <w:pStyle w:val="ListParagraph"/>
+        <w:numPr>
+          <w:ilvl w:val="0"/>
+          <w:numId w:val="4"/>
+        </w:numPr>
+        <w:spacing w:line="360" w:lineRule="auto"/>
+      </w:pPr>
+      <w:r>
+        <w:t>Command Line Arguments</w:t>
+      </w:r>
+    </w:p>
+    <w:p>
+      <w:pPr>
+        <w:spacing w:line="360" w:lineRule="auto"/>
+      </w:pPr>
+      <w:r>
+        <w:rPr>
+          <w:noProof/>
+        </w:rPr>
+        <w:drawing>
+          <wp:inline distT="0" distB="0" distL="0" distR="0" wp14:anchorId="481BCA68" wp14:editId="395916B6">
+            <wp:extent cx="3383280" cy="6286781"/>
+            <wp:effectExtent l="0" t="0" r="7620" b="0"/>
+            <wp:docPr id="28" name="Picture 28"/>
+            <wp:cNvGraphicFramePr>
+              <a:graphicFrameLocks xmlns:a="http://schemas.openxmlformats.org/drawingml/2006/main" noChangeAspect="1"/>
+            </wp:cNvGraphicFramePr>
+            <a:graphic xmlns:a="http://schemas.openxmlformats.org/drawingml/2006/main">
+              <a:graphicData uri="http://schemas.openxmlformats.org/drawingml/2006/picture">
+                <pic:pic xmlns:pic="http://schemas.openxmlformats.org/drawingml/2006/picture">
+                  <pic:nvPicPr>
+                    <pic:cNvPr id="1" name=""/>
+                    <pic:cNvPicPr/>
+                  </pic:nvPicPr>
+                  <pic:blipFill>
+                    <a:blip r:embed="rId40"/>
+                    <a:stretch>
+                      <a:fillRect/>
+                    </a:stretch>
+                  </pic:blipFill>
+                  <pic:spPr>
+                    <a:xfrm>
+                      <a:off x="0" y="0"/>
+                      <a:ext cx="3389191" cy="6297764"/>
+                    </a:xfrm>
+                    <a:prstGeom prst="rect">
+                      <a:avLst/>
+                    </a:prstGeom>
+                  </pic:spPr>
+                </pic:pic>
+              </a:graphicData>
+            </a:graphic>
+          </wp:inline>
+        </w:drawing>
+      </w:r>
+    </w:p>
+    <w:p>
+      <w:pPr>
+        <w:spacing w:line="360" w:lineRule="auto"/>
+      </w:pPr>
+      <w:r>
+        <w:rPr>
+          <w:noProof/>
+        </w:rPr>
+        <w:drawing>
+          <wp:inline distT="0" distB="0" distL="0" distR="0" wp14:anchorId="5BA766F4" wp14:editId="402572B6">
+            <wp:extent cx="3406435" cy="678239"/>
+            <wp:effectExtent l="0" t="0" r="3810" b="7620"/>
+            <wp:docPr id="29" name="Picture 29"/>
+            <wp:cNvGraphicFramePr>
+              <a:graphicFrameLocks xmlns:a="http://schemas.openxmlformats.org/drawingml/2006/main" noChangeAspect="1"/>
+            </wp:cNvGraphicFramePr>
+            <a:graphic xmlns:a="http://schemas.openxmlformats.org/drawingml/2006/main">
+              <a:graphicData uri="http://schemas.openxmlformats.org/drawingml/2006/picture">
+                <pic:pic xmlns:pic="http://schemas.openxmlformats.org/drawingml/2006/picture">
+                  <pic:nvPicPr>
+                    <pic:cNvPr id="1" name=""/>
+                    <pic:cNvPicPr/>
+                  </pic:nvPicPr>
+                  <pic:blipFill>
+                    <a:blip r:embed="rId41"/>
+                    <a:stretch>
+                      <a:fillRect/>
+                    </a:stretch>
+                  </pic:blipFill>
+                  <pic:spPr>
+                    <a:xfrm>
+                      <a:off x="0" y="0"/>
+                      <a:ext cx="3406435" cy="678239"/>
+                    </a:xfrm>
+                    <a:prstGeom prst="rect">
+                      <a:avLst/>
+                    </a:prstGeom>
+                  </pic:spPr>
+                </pic:pic>
+              </a:graphicData>
+            </a:graphic>
+          </wp:inline>
+        </w:drawing>
+      </w:r>
+    </w:p>
+    <w:p>
+      <w:pPr>
+        <w:spacing w:after="160" w:line="259" w:lineRule="auto"/>
+      </w:pPr>
+      <w:r>
+        <w:br w:type="page"/>
+      </w:r>
+    </w:p>
+    <w:p>
+      <w:pPr>
+        <w:pStyle w:val="ListParagraph"/>
+        <w:numPr>
+          <w:ilvl w:val="0"/>
+          <w:numId w:val="4"/>
+        </w:numPr>
+        <w:spacing w:line="360" w:lineRule="auto"/>
+      </w:pPr>
+      <w:r>
+        <w:lastRenderedPageBreak/>
+        <w:t>Function</w:t>
+      </w:r>
+    </w:p>
+    <w:p>
+      <w:pPr>
+        <w:spacing w:line="360" w:lineRule="auto"/>
+      </w:pPr>
+      <w:r>
+        <w:rPr>
+          <w:noProof/>
+        </w:rPr>
+        <w:drawing>
+          <wp:inline distT="0" distB="0" distL="0" distR="0" wp14:anchorId="0C5599DD" wp14:editId="4AFC7B4A">
+            <wp:extent cx="4130398" cy="2705334"/>
+            <wp:effectExtent l="0" t="0" r="3810" b="0"/>
+            <wp:docPr id="34" name="Picture 34"/>
+            <wp:cNvGraphicFramePr>
+              <a:graphicFrameLocks xmlns:a="http://schemas.openxmlformats.org/drawingml/2006/main" noChangeAspect="1"/>
+            </wp:cNvGraphicFramePr>
+            <a:graphic xmlns:a="http://schemas.openxmlformats.org/drawingml/2006/main">
+              <a:graphicData uri="http://schemas.openxmlformats.org/drawingml/2006/picture">
+                <pic:pic xmlns:pic="http://schemas.openxmlformats.org/drawingml/2006/picture">
+                  <pic:nvPicPr>
+                    <pic:cNvPr id="1" name=""/>
+                    <pic:cNvPicPr/>
+                  </pic:nvPicPr>
+                  <pic:blipFill>
+                    <a:blip r:embed="rId42"/>
+                    <a:stretch>
+                      <a:fillRect/>
+                    </a:stretch>
+                  </pic:blipFill>
+                  <pic:spPr>
+                    <a:xfrm>
+                      <a:off x="0" y="0"/>
+                      <a:ext cx="4130398" cy="2705334"/>
+                    </a:xfrm>
+                    <a:prstGeom prst="rect">
+                      <a:avLst/>
+                    </a:prstGeom>
+                  </pic:spPr>
+                </pic:pic>
+              </a:graphicData>
+            </a:graphic>
+          </wp:inline>
+        </w:drawing>
+      </w:r>
+    </w:p>
+    <w:p>
+      <w:pPr>
+        <w:spacing w:line="360" w:lineRule="auto"/>
+      </w:pPr>
+      <w:r>
+        <w:rPr>
+          <w:noProof/>
+        </w:rPr>
+        <w:drawing>
+          <wp:inline distT="0" distB="0" distL="0" distR="0" wp14:anchorId="1704884F" wp14:editId="7AE69A83">
+            <wp:extent cx="5731510" cy="1021715"/>
+            <wp:effectExtent l="0" t="0" r="2540" b="6985"/>
+            <wp:docPr id="35" name="Picture 35"/>
+            <wp:cNvGraphicFramePr>
+              <a:graphicFrameLocks xmlns:a="http://schemas.openxmlformats.org/drawingml/2006/main" noChangeAspect="1"/>
+            </wp:cNvGraphicFramePr>
+            <a:graphic xmlns:a="http://schemas.openxmlformats.org/drawingml/2006/main">
+              <a:graphicData uri="http://schemas.openxmlformats.org/drawingml/2006/picture">
+                <pic:pic xmlns:pic="http://schemas.openxmlformats.org/drawingml/2006/picture">
+                  <pic:nvPicPr>
+                    <pic:cNvPr id="1" name=""/>
+                    <pic:cNvPicPr/>
+                  </pic:nvPicPr>
+                  <pic:blipFill>
+                    <a:blip r:embed="rId43"/>
+                    <a:stretch>
+                      <a:fillRect/>
+                    </a:stretch>
+                  </pic:blipFill>
+                  <pic:spPr>
+                    <a:xfrm>
+                      <a:off x="0" y="0"/>
+                      <a:ext cx="5731510" cy="1021715"/>
+                    </a:xfrm>
+                    <a:prstGeom prst="rect">
+                      <a:avLst/>
+                    </a:prstGeom>
+                  </pic:spPr>
+                </pic:pic>
+              </a:graphicData>
+            </a:graphic>
+          </wp:inline>
+        </w:drawing>
+      </w:r>
+    </w:p>
+    <w:p>
+      <w:pPr>
+        <w:pStyle w:val="ListParagraph"/>
+        <w:numPr>
+          <w:ilvl w:val="0"/>
+          <w:numId w:val="4"/>
+        </w:numPr>
+        <w:spacing w:line="360" w:lineRule="auto"/>
+      </w:pPr>
+      <w:r>
+        <w:t>Arrays</w:t>
+      </w:r>
+    </w:p>
+    <w:p>
+      <w:pPr>
+        <w:spacing w:line="360" w:lineRule="auto"/>
+      </w:pPr>
+      <w:r>
+        <w:rPr>
+          <w:noProof/>
+        </w:rPr>
+        <w:drawing>
+          <wp:inline distT="0" distB="0" distL="0" distR="0" wp14:anchorId="7DE5376A" wp14:editId="5D8BDCA9">
+            <wp:extent cx="5669771" cy="3833192"/>
+            <wp:effectExtent l="0" t="0" r="7620" b="0"/>
+            <wp:docPr id="36" name="Picture 36"/>
+            <wp:cNvGraphicFramePr>
+              <a:graphicFrameLocks xmlns:a="http://schemas.openxmlformats.org/drawingml/2006/main" noChangeAspect="1"/>
+            </wp:cNvGraphicFramePr>
+            <a:graphic xmlns:a="http://schemas.openxmlformats.org/drawingml/2006/main">
+              <a:graphicData uri="http://schemas.openxmlformats.org/drawingml/2006/picture">
+                <pic:pic xmlns:pic="http://schemas.openxmlformats.org/drawingml/2006/picture">
+                  <pic:nvPicPr>
+                    <pic:cNvPr id="1" name=""/>
+                    <pic:cNvPicPr/>
+                  </pic:nvPicPr>
+                  <pic:blipFill>
+                    <a:blip r:embed="rId44"/>
+                    <a:stretch>
+                      <a:fillRect/>
+                    </a:stretch>
+                  </pic:blipFill>
+                  <pic:spPr>
+                    <a:xfrm>
+                      <a:off x="0" y="0"/>
+                      <a:ext cx="5669771" cy="3833192"/>
+                    </a:xfrm>
+                    <a:prstGeom prst="rect">
+                      <a:avLst/>
+                    </a:prstGeom>
+                  </pic:spPr>
+                </pic:pic>
+              </a:graphicData>
+            </a:graphic>
+          </wp:inline>
+        </w:drawing>
+      </w:r>
+    </w:p>
+    <w:p>
+      <w:pPr>
+        <w:spacing w:line="360" w:lineRule="auto"/>
+      </w:pPr>
+      <w:r>
+        <w:rPr>
+          <w:noProof/>
+        </w:rPr>
+        <w:lastRenderedPageBreak/>
+        <w:drawing>
+          <wp:inline distT="0" distB="0" distL="0" distR="0" wp14:anchorId="31834C98" wp14:editId="151E4228">
+            <wp:extent cx="2812024" cy="1409822"/>
+            <wp:effectExtent l="0" t="0" r="7620" b="0"/>
+            <wp:docPr id="37" name="Picture 37"/>
+            <wp:cNvGraphicFramePr>
+              <a:graphicFrameLocks xmlns:a="http://schemas.openxmlformats.org/drawingml/2006/main" noChangeAspect="1"/>
+            </wp:cNvGraphicFramePr>
+            <a:graphic xmlns:a="http://schemas.openxmlformats.org/drawingml/2006/main">
+              <a:graphicData uri="http://schemas.openxmlformats.org/drawingml/2006/picture">
+                <pic:pic xmlns:pic="http://schemas.openxmlformats.org/drawingml/2006/picture">
+                  <pic:nvPicPr>
+                    <pic:cNvPr id="1" name=""/>
+                    <pic:cNvPicPr/>
+                  </pic:nvPicPr>
+                  <pic:blipFill>
+                    <a:blip r:embed="rId45"/>
+                    <a:stretch>
+                      <a:fillRect/>
+                    </a:stretch>
+                  </pic:blipFill>
+                  <pic:spPr>
+                    <a:xfrm>
+                      <a:off x="0" y="0"/>
+                      <a:ext cx="2812024" cy="1409822"/>
+                    </a:xfrm>
+                    <a:prstGeom prst="rect">
+                      <a:avLst/>
+                    </a:prstGeom>
+                  </pic:spPr>
+                </pic:pic>
+              </a:graphicData>
+            </a:graphic>
+          </wp:inline>
+        </w:drawing>
+      </w:r>
+    </w:p>
+    <w:p>
+      <w:pPr>
+        <w:pStyle w:val="ListParagraph"/>
+        <w:numPr>
+          <w:ilvl w:val="0"/>
+          <w:numId w:val="4"/>
+        </w:numPr>
+        <w:spacing w:line="360" w:lineRule="auto"/>
+      </w:pPr>
+      <w:r>
+        <w:t xml:space="preserve">String Operations – Length Calc, </w:t>
+      </w:r>
+      <w:proofErr w:type="gramStart"/>
+      <w:r>
+        <w:t>Print</w:t>
+      </w:r>
+      <w:proofErr w:type="gramEnd"/>
+      <w:r>
+        <w:t xml:space="preserve"> variable as string, string concatenation, String conversion to upper and lower case, Slicing of string, String comparison</w:t>
+      </w:r>
+    </w:p>
+    <w:p>
+      <w:pPr>
+        <w:spacing w:line="360" w:lineRule="auto"/>
+        <w:rPr>
+          <w:lang w:val="en-IN"/>
+        </w:rPr>
+      </w:pPr>
+      <w:r>
+        <w:rPr>
+          <w:noProof/>
+          <w:lang w:val="en-IN"/>
+        </w:rPr>
+        <w:drawing>
+          <wp:inline distT="0" distB="0" distL="0" distR="0" wp14:anchorId="17B26DAB" wp14:editId="184C59B0">
+            <wp:extent cx="5731510" cy="5306060"/>
+            <wp:effectExtent l="0" t="0" r="2540" b="8890"/>
+            <wp:docPr id="38" name="Picture 38"/>
+            <wp:cNvGraphicFramePr>
+              <a:graphicFrameLocks xmlns:a="http://schemas.openxmlformats.org/drawingml/2006/main" noChangeAspect="1"/>
+            </wp:cNvGraphicFramePr>
+            <a:graphic xmlns:a="http://schemas.openxmlformats.org/drawingml/2006/main">
+              <a:graphicData uri="http://schemas.openxmlformats.org/drawingml/2006/picture">
+                <pic:pic xmlns:pic="http://schemas.openxmlformats.org/drawingml/2006/picture">
+                  <pic:nvPicPr>
+                    <pic:cNvPr id="1" name=""/>
+                    <pic:cNvPicPr/>
+                  </pic:nvPicPr>
+                  <pic:blipFill>
+                    <a:blip r:embed="rId46"/>
+                    <a:stretch>
+                      <a:fillRect/>
+                    </a:stretch>
+                  </pic:blipFill>
+                  <pic:spPr>
+                    <a:xfrm>
+                      <a:off x="0" y="0"/>
+                      <a:ext cx="5731510" cy="5306060"/>
+                    </a:xfrm>
+                    <a:prstGeom prst="rect">
+                      <a:avLst/>
+                    </a:prstGeom>
+                  </pic:spPr>
+                </pic:pic>
+              </a:graphicData>
+            </a:graphic>
+          </wp:inline>
+        </w:drawing>
+      </w:r>
+    </w:p>
+    <w:p>
+      <w:pPr>
+        <w:spacing w:line="360" w:lineRule="auto"/>
+      </w:pPr>
+      <w:r>
+        <w:rPr>
+          <w:noProof/>
+        </w:rPr>
+        <w:lastRenderedPageBreak/>
+        <w:drawing>
+          <wp:inline distT="0" distB="0" distL="0" distR="0" wp14:anchorId="082BFAA7" wp14:editId="6BDA2D6E">
+            <wp:extent cx="5731510" cy="2891790"/>
+            <wp:effectExtent l="0" t="0" r="2540" b="3810"/>
+            <wp:docPr id="39" name="Picture 39"/>
+            <wp:cNvGraphicFramePr>
+              <a:graphicFrameLocks xmlns:a="http://schemas.openxmlformats.org/drawingml/2006/main" noChangeAspect="1"/>
+            </wp:cNvGraphicFramePr>
+            <a:graphic xmlns:a="http://schemas.openxmlformats.org/drawingml/2006/main">
+              <a:graphicData uri="http://schemas.openxmlformats.org/drawingml/2006/picture">
+                <pic:pic xmlns:pic="http://schemas.openxmlformats.org/drawingml/2006/picture">
+                  <pic:nvPicPr>
+                    <pic:cNvPr id="1" name=""/>
+                    <pic:cNvPicPr/>
+                  </pic:nvPicPr>
+                  <pic:blipFill>
+                    <a:blip r:embed="rId47"/>
+                    <a:stretch>
+                      <a:fillRect/>
+                    </a:stretch>
+                  </pic:blipFill>
+                  <pic:spPr>
+                    <a:xfrm>
+                      <a:off x="0" y="0"/>
+                      <a:ext cx="5731510" cy="2891790"/>
+                    </a:xfrm>
+                    <a:prstGeom prst="rect">
+                      <a:avLst/>
+                    </a:prstGeom>
+                  </pic:spPr>
+                </pic:pic>
+              </a:graphicData>
+            </a:graphic>
+          </wp:inline>
+        </w:drawing>
+      </w:r>
     </w:p>
     <w:p/>
     <w:sectPr>
@@ -2013,7 +3001,7 @@
   <w:abstractNum w:abstractNumId="0" w15:restartNumberingAfterBreak="0">
     <w:nsid w:val="25795F4E"/>
     <w:multiLevelType w:val="hybridMultilevel"/>
-    <w:tmpl w:val="95F4321C"/>
+    <w:tmpl w:val="3C4A3C78"/>
     <w:lvl w:ilvl="0" w:tplc="0409000F">
       <w:start w:val="1"/>
       <w:numFmt w:val="decimal"/>
@@ -2246,6 +3234,92 @@
     </w:lvl>
   </w:abstractNum>
   <w:abstractNum w:abstractNumId="2" w15:restartNumberingAfterBreak="0">
+    <w:nsid w:val="4C6349B1"/>
+    <w:multiLevelType w:val="hybridMultilevel"/>
+    <w:tmpl w:val="B298EF14"/>
+    <w:lvl w:ilvl="0" w:tplc="0409000F">
+      <w:start w:val="1"/>
+      <w:numFmt w:val="decimal"/>
+      <w:lvlText w:val="%1."/>
+      <w:lvlJc w:val="left"/>
+      <w:pPr>
+        <w:ind w:left="720" w:hanging="360"/>
+      </w:pPr>
+    </w:lvl>
+    <w:lvl w:ilvl="1" w:tplc="04090019" w:tentative="1">
+      <w:start w:val="1"/>
+      <w:numFmt w:val="lowerLetter"/>
+      <w:lvlText w:val="%2."/>
+      <w:lvlJc w:val="left"/>
+      <w:pPr>
+        <w:ind w:left="1440" w:hanging="360"/>
+      </w:pPr>
+    </w:lvl>
+    <w:lvl w:ilvl="2" w:tplc="0409001B" w:tentative="1">
+      <w:start w:val="1"/>
+      <w:numFmt w:val="lowerRoman"/>
+      <w:lvlText w:val="%3."/>
+      <w:lvlJc w:val="right"/>
+      <w:pPr>
+        <w:ind w:left="2160" w:hanging="180"/>
+      </w:pPr>
+    </w:lvl>
+    <w:lvl w:ilvl="3" w:tplc="0409000F" w:tentative="1">
+      <w:start w:val="1"/>
+      <w:numFmt w:val="decimal"/>
+      <w:lvlText w:val="%4."/>
+      <w:lvlJc w:val="left"/>
+      <w:pPr>
+        <w:ind w:left="2880" w:hanging="360"/>
+      </w:pPr>
+    </w:lvl>
+    <w:lvl w:ilvl="4" w:tplc="04090019" w:tentative="1">
+      <w:start w:val="1"/>
+      <w:numFmt w:val="lowerLetter"/>
+      <w:lvlText w:val="%5."/>
+      <w:lvlJc w:val="left"/>
+      <w:pPr>
+        <w:ind w:left="3600" w:hanging="360"/>
+      </w:pPr>
+    </w:lvl>
+    <w:lvl w:ilvl="5" w:tplc="0409001B" w:tentative="1">
+      <w:start w:val="1"/>
+      <w:numFmt w:val="lowerRoman"/>
+      <w:lvlText w:val="%6."/>
+      <w:lvlJc w:val="right"/>
+      <w:pPr>
+        <w:ind w:left="4320" w:hanging="180"/>
+      </w:pPr>
+    </w:lvl>
+    <w:lvl w:ilvl="6" w:tplc="0409000F" w:tentative="1">
+      <w:start w:val="1"/>
+      <w:numFmt w:val="decimal"/>
+      <w:lvlText w:val="%7."/>
+      <w:lvlJc w:val="left"/>
+      <w:pPr>
+        <w:ind w:left="5040" w:hanging="360"/>
+      </w:pPr>
+    </w:lvl>
+    <w:lvl w:ilvl="7" w:tplc="04090019" w:tentative="1">
+      <w:start w:val="1"/>
+      <w:numFmt w:val="lowerLetter"/>
+      <w:lvlText w:val="%8."/>
+      <w:lvlJc w:val="left"/>
+      <w:pPr>
+        <w:ind w:left="5760" w:hanging="360"/>
+      </w:pPr>
+    </w:lvl>
+    <w:lvl w:ilvl="8" w:tplc="0409001B" w:tentative="1">
+      <w:start w:val="1"/>
+      <w:numFmt w:val="lowerRoman"/>
+      <w:lvlText w:val="%9."/>
+      <w:lvlJc w:val="right"/>
+      <w:pPr>
+        <w:ind w:left="6480" w:hanging="180"/>
+      </w:pPr>
+    </w:lvl>
+  </w:abstractNum>
+  <w:abstractNum w:abstractNumId="3" w15:restartNumberingAfterBreak="0">
     <w:nsid w:val="52B65986"/>
     <w:multiLevelType w:val="hybridMultilevel"/>
     <w:tmpl w:val="BD02AB82"/>
@@ -2361,7 +3435,7 @@
       </w:pPr>
     </w:lvl>
   </w:abstractNum>
-  <w:abstractNum w:abstractNumId="3" w15:restartNumberingAfterBreak="0">
+  <w:abstractNum w:abstractNumId="4" w15:restartNumberingAfterBreak="0">
     <w:nsid w:val="70A53CA5"/>
     <w:multiLevelType w:val="hybridMultilevel"/>
     <w:tmpl w:val="A5D21278"/>
@@ -2481,13 +3555,16 @@
     <w:abstractNumId w:val="1"/>
   </w:num>
   <w:num w:numId="2" w16cid:durableId="1993757482">
-    <w:abstractNumId w:val="3"/>
+    <w:abstractNumId w:val="4"/>
   </w:num>
   <w:num w:numId="3" w16cid:durableId="1586373952">
-    <w:abstractNumId w:val="2"/>
+    <w:abstractNumId w:val="3"/>
   </w:num>
   <w:num w:numId="4" w16cid:durableId="121117180">
     <w:abstractNumId w:val="0"/>
+  </w:num>
+  <w:num w:numId="5" w16cid:durableId="635256857">
+    <w:abstractNumId w:val="2"/>
   </w:num>
 </w:numbering>
 </file>
@@ -3016,6 +4093,17 @@
       <w:lang w:val="en-US"/>
     </w:rPr>
   </w:style>
+  <w:style w:type="paragraph" w:styleId="ListParagraph">
+    <w:name w:val="List Paragraph"/>
+    <w:basedOn w:val="Normal"/>
+    <w:uiPriority w:val="34"/>
+    <w:qFormat/>
+    <w:rsid w:val="004B1263"/>
+    <w:pPr>
+      <w:ind w:left="720"/>
+      <w:contextualSpacing/>
+    </w:pPr>
+  </w:style>
 </w:styles>
 </file>
 

</xml_diff>